<commit_message>
upload file báo cáo
</commit_message>
<xml_diff>
--- a/File_bao_cao.docx
+++ b/File_bao_cao.docx
@@ -153,11 +153,13 @@
         <w:spacing w:after="0" w:line="276" w:lineRule="auto"/>
         <w:ind w:left="270"/>
         <w:rPr>
-          <w:sz w:val="28"/>
-        </w:rPr>
-      </w:pPr>
-      <w:r>
-        <w:rPr>
+          <w:b/>
+          <w:sz w:val="28"/>
+        </w:rPr>
+      </w:pPr>
+      <w:r>
+        <w:rPr>
+          <w:b/>
           <w:sz w:val="28"/>
         </w:rPr>
         <w:lastRenderedPageBreak/>
@@ -165,6 +167,7 @@
       </w:r>
       <w:r>
         <w:rPr>
+          <w:b/>
           <w:sz w:val="28"/>
         </w:rPr>
         <w:t xml:space="preserve"> </w:t>
@@ -224,7 +227,15 @@
         <w:rPr>
           <w:sz w:val="28"/>
         </w:rPr>
-        <w:t>Admin : Thêm sửa xóa cập nhật bài viết, chủ đề , tài khoản</w:t>
+        <w:t>Admin : Hiển thị và t</w:t>
+      </w:r>
+      <w:bookmarkStart w:id="0" w:name="_GoBack"/>
+      <w:bookmarkEnd w:id="0"/>
+      <w:r>
+        <w:rPr>
+          <w:sz w:val="28"/>
+        </w:rPr>
+        <w:t>hêm sửa xóa cập nhật bài viết, chủ đề , tài khoản</w:t>
       </w:r>
     </w:p>
     <w:p>
@@ -245,6 +256,12 @@
         </w:rPr>
         <w:t>Trang người dùng: Hiển thị tất cả các bài viết, tìm kiếm bài viết,  hiển thị chi tiết từng bài viết , bình luận</w:t>
       </w:r>
+      <w:r>
+        <w:rPr>
+          <w:sz w:val="28"/>
+        </w:rPr>
+        <w:t>, hiển thị thông tin người dùng.</w:t>
+      </w:r>
     </w:p>
     <w:p>
       <w:pPr>
@@ -263,13 +280,15 @@
       <w:pPr>
         <w:pStyle w:val="ListParagraph"/>
         <w:spacing w:after="0" w:line="276" w:lineRule="auto"/>
-        <w:ind w:left="270"/>
-        <w:rPr>
-          <w:sz w:val="28"/>
-        </w:rPr>
-      </w:pPr>
-      <w:r>
-        <w:rPr>
+        <w:ind w:left="0"/>
+        <w:rPr>
+          <w:b/>
+          <w:sz w:val="28"/>
+        </w:rPr>
+      </w:pPr>
+      <w:r>
+        <w:rPr>
+          <w:b/>
           <w:sz w:val="28"/>
         </w:rPr>
         <w:lastRenderedPageBreak/>
@@ -280,7 +299,7 @@
       <w:pPr>
         <w:pStyle w:val="ListParagraph"/>
         <w:spacing w:after="0" w:line="276" w:lineRule="auto"/>
-        <w:ind w:left="270"/>
+        <w:ind w:left="630"/>
         <w:rPr>
           <w:sz w:val="28"/>
         </w:rPr>
@@ -300,6 +319,7 @@
           <w:numId w:val="2"/>
         </w:numPr>
         <w:spacing w:after="0" w:line="276" w:lineRule="auto"/>
+        <w:ind w:left="990"/>
         <w:rPr>
           <w:sz w:val="28"/>
         </w:rPr>
@@ -314,7 +334,7 @@
     <w:p>
       <w:pPr>
         <w:spacing w:after="0" w:line="276" w:lineRule="auto"/>
-        <w:ind w:left="630"/>
+        <w:ind w:left="990"/>
         <w:rPr>
           <w:sz w:val="28"/>
         </w:rPr>
@@ -329,7 +349,7 @@
     <w:p>
       <w:pPr>
         <w:spacing w:after="0" w:line="276" w:lineRule="auto"/>
-        <w:ind w:left="630"/>
+        <w:ind w:left="990"/>
         <w:rPr>
           <w:sz w:val="28"/>
         </w:rPr>
@@ -344,7 +364,7 @@
     <w:p>
       <w:pPr>
         <w:spacing w:after="0" w:line="276" w:lineRule="auto"/>
-        <w:ind w:left="630"/>
+        <w:ind w:left="990"/>
         <w:rPr>
           <w:sz w:val="28"/>
         </w:rPr>
@@ -364,6 +384,7 @@
           <w:numId w:val="2"/>
         </w:numPr>
         <w:spacing w:after="0" w:line="276" w:lineRule="auto"/>
+        <w:ind w:left="990"/>
         <w:rPr>
           <w:sz w:val="28"/>
         </w:rPr>
@@ -378,7 +399,7 @@
     <w:p>
       <w:pPr>
         <w:spacing w:after="0" w:line="276" w:lineRule="auto"/>
-        <w:ind w:left="270"/>
+        <w:ind w:left="630"/>
         <w:rPr>
           <w:sz w:val="28"/>
         </w:rPr>
@@ -398,6 +419,7 @@
           <w:numId w:val="2"/>
         </w:numPr>
         <w:spacing w:after="0" w:line="276" w:lineRule="auto"/>
+        <w:ind w:left="990"/>
         <w:rPr>
           <w:sz w:val="28"/>
         </w:rPr>
@@ -417,6 +439,7 @@
           <w:numId w:val="2"/>
         </w:numPr>
         <w:spacing w:after="0" w:line="276" w:lineRule="auto"/>
+        <w:ind w:left="990"/>
         <w:rPr>
           <w:sz w:val="28"/>
         </w:rPr>
@@ -437,7 +460,7 @@
     <w:p>
       <w:pPr>
         <w:spacing w:after="0" w:line="276" w:lineRule="auto"/>
-        <w:ind w:left="270"/>
+        <w:ind w:left="630"/>
         <w:rPr>
           <w:sz w:val="28"/>
         </w:rPr>
@@ -457,6 +480,7 @@
           <w:numId w:val="2"/>
         </w:numPr>
         <w:spacing w:after="0" w:line="276" w:lineRule="auto"/>
+        <w:ind w:left="990"/>
         <w:rPr>
           <w:sz w:val="28"/>
         </w:rPr>
@@ -485,11 +509,12 @@
         </w:rPr>
         <w:t xml:space="preserve"> . Mật khẩu mới sẽ được gửi về gmail</w:t>
       </w:r>
-      <w:bookmarkStart w:id="0" w:name="_GoBack"/>
-      <w:bookmarkEnd w:id="0"/>
-    </w:p>
-    <w:p>
-      <w:pPr>
+    </w:p>
+    <w:p>
+      <w:pPr>
+        <w:tabs>
+          <w:tab w:val="left" w:pos="270"/>
+        </w:tabs>
         <w:spacing w:after="0" w:line="276" w:lineRule="auto"/>
         <w:ind w:left="270"/>
         <w:rPr>
@@ -499,15 +524,18 @@
     </w:p>
     <w:p>
       <w:pPr>
-        <w:rPr>
-          <w:sz w:val="28"/>
-        </w:rPr>
-      </w:pPr>
-      <w:r>
-        <w:rPr>
-          <w:sz w:val="28"/>
-        </w:rPr>
-        <w:br w:type="page"/>
+        <w:spacing w:after="0" w:line="276" w:lineRule="auto"/>
+        <w:rPr>
+          <w:b/>
+          <w:sz w:val="28"/>
+        </w:rPr>
+      </w:pPr>
+      <w:r>
+        <w:rPr>
+          <w:b/>
+          <w:sz w:val="28"/>
+        </w:rPr>
+        <w:t>Chức năng trang tin tức:</w:t>
       </w:r>
     </w:p>
     <w:p>
@@ -522,8 +550,13 @@
         <w:rPr>
           <w:sz w:val="28"/>
         </w:rPr>
-        <w:lastRenderedPageBreak/>
-        <w:t>Chức năng trang tin tức:</w:t>
+        <w:t>-   Trang chủ: c</w:t>
+      </w:r>
+      <w:r>
+        <w:rPr>
+          <w:sz w:val="28"/>
+        </w:rPr>
+        <w:t>hứa tất cả bài báo</w:t>
       </w:r>
     </w:p>
     <w:p>
@@ -538,37 +571,7 @@
         <w:rPr>
           <w:sz w:val="28"/>
         </w:rPr>
-        <w:t>-</w:t>
-      </w:r>
-      <w:r>
-        <w:rPr>
-          <w:sz w:val="28"/>
-        </w:rPr>
-        <w:t xml:space="preserve"> </w:t>
-      </w:r>
-      <w:r>
-        <w:rPr>
-          <w:sz w:val="28"/>
-        </w:rPr>
-        <w:t xml:space="preserve"> </w:t>
-      </w:r>
-      <w:r>
-        <w:rPr>
-          <w:sz w:val="28"/>
-        </w:rPr>
-        <w:t>Trang chủ</w:t>
-      </w:r>
-      <w:r>
-        <w:rPr>
-          <w:sz w:val="28"/>
-        </w:rPr>
-        <w:t>: c</w:t>
-      </w:r>
-      <w:r>
-        <w:rPr>
-          <w:sz w:val="28"/>
-        </w:rPr>
-        <w:t>hứa tất cả bài báo</w:t>
+        <w:t>-   Từng loại chủ đề</w:t>
       </w:r>
     </w:p>
     <w:p>
@@ -583,19 +586,7 @@
         <w:rPr>
           <w:sz w:val="28"/>
         </w:rPr>
-        <w:t xml:space="preserve">- </w:t>
-      </w:r>
-      <w:r>
-        <w:rPr>
-          <w:sz w:val="28"/>
-        </w:rPr>
-        <w:t xml:space="preserve"> </w:t>
-      </w:r>
-      <w:r>
-        <w:rPr>
-          <w:sz w:val="28"/>
-        </w:rPr>
-        <w:t>Từng loại chủ đề</w:t>
+        <w:t>-   Chi tiết bài báo</w:t>
       </w:r>
     </w:p>
     <w:p>
@@ -610,25 +601,7 @@
         <w:rPr>
           <w:sz w:val="28"/>
         </w:rPr>
-        <w:t xml:space="preserve">- </w:t>
-      </w:r>
-      <w:r>
-        <w:rPr>
-          <w:sz w:val="28"/>
-        </w:rPr>
-        <w:t xml:space="preserve"> </w:t>
-      </w:r>
-      <w:r>
-        <w:rPr>
-          <w:sz w:val="28"/>
-        </w:rPr>
-        <w:t xml:space="preserve">Chi tiết </w:t>
-      </w:r>
-      <w:r>
-        <w:rPr>
-          <w:sz w:val="28"/>
-        </w:rPr>
-        <w:t>bài báo</w:t>
+        <w:t>-   Tìm kiếm : tìm kiếm theo tên bài viết</w:t>
       </w:r>
     </w:p>
     <w:p>
@@ -643,19 +616,7 @@
         <w:rPr>
           <w:sz w:val="28"/>
         </w:rPr>
-        <w:t xml:space="preserve">- </w:t>
-      </w:r>
-      <w:r>
-        <w:rPr>
-          <w:sz w:val="28"/>
-        </w:rPr>
-        <w:t xml:space="preserve"> </w:t>
-      </w:r>
-      <w:r>
-        <w:rPr>
-          <w:sz w:val="28"/>
-        </w:rPr>
-        <w:t>Tìm kiếm : tìm kiếm theo tên bài viết</w:t>
+        <w:t>-   Trang cá nhân : hiển thị tên người dùng đang đăng nhập</w:t>
       </w:r>
     </w:p>
     <w:p>
@@ -670,71 +631,84 @@
         <w:rPr>
           <w:sz w:val="28"/>
         </w:rPr>
-        <w:t xml:space="preserve">- </w:t>
-      </w:r>
-      <w:r>
-        <w:rPr>
-          <w:sz w:val="28"/>
-        </w:rPr>
-        <w:t xml:space="preserve"> </w:t>
-      </w:r>
-      <w:r>
-        <w:rPr>
-          <w:sz w:val="28"/>
-        </w:rPr>
-        <w:t>Trang cá nhân : hiể</w:t>
-      </w:r>
-      <w:r>
-        <w:rPr>
-          <w:sz w:val="28"/>
-        </w:rPr>
-        <w:t xml:space="preserve">n </w:t>
-      </w:r>
-      <w:r>
-        <w:rPr>
-          <w:sz w:val="28"/>
-        </w:rPr>
-        <w:t>thị tên người dùng</w:t>
-      </w:r>
-      <w:r>
-        <w:rPr>
-          <w:sz w:val="28"/>
-        </w:rPr>
-        <w:t xml:space="preserve"> đang đăng nhập</w:t>
-      </w:r>
-    </w:p>
-    <w:p>
-      <w:pPr>
-        <w:spacing w:after="0" w:line="276" w:lineRule="auto"/>
-        <w:ind w:left="270"/>
-        <w:rPr>
-          <w:sz w:val="28"/>
-        </w:rPr>
-      </w:pPr>
-      <w:r>
-        <w:rPr>
-          <w:sz w:val="28"/>
-        </w:rPr>
-        <w:t xml:space="preserve">- </w:t>
-      </w:r>
-      <w:r>
-        <w:rPr>
-          <w:sz w:val="28"/>
-        </w:rPr>
-        <w:t xml:space="preserve"> </w:t>
-      </w:r>
-      <w:r>
-        <w:rPr>
-          <w:sz w:val="28"/>
-        </w:rPr>
-        <w:t>Tải các bình luận về bài báo</w:t>
+        <w:t>-   Tải các bình luận về bài báo</w:t>
+      </w:r>
+    </w:p>
+    <w:p>
+      <w:pPr>
+        <w:spacing w:after="0" w:line="276" w:lineRule="auto"/>
+        <w:rPr>
+          <w:b/>
+          <w:sz w:val="28"/>
+        </w:rPr>
+      </w:pPr>
+      <w:r>
+        <w:rPr>
+          <w:b/>
+          <w:sz w:val="28"/>
+        </w:rPr>
+        <w:t>Trang Admin:</w:t>
       </w:r>
     </w:p>
     <w:p>
       <w:pPr>
         <w:pStyle w:val="ListParagraph"/>
-        <w:spacing w:after="0" w:line="276" w:lineRule="auto"/>
-        <w:ind w:left="630"/>
+        <w:numPr>
+          <w:ilvl w:val="0"/>
+          <w:numId w:val="2"/>
+        </w:numPr>
+        <w:spacing w:after="0" w:line="276" w:lineRule="auto"/>
+        <w:rPr>
+          <w:sz w:val="28"/>
+        </w:rPr>
+      </w:pPr>
+      <w:r>
+        <w:rPr>
+          <w:sz w:val="28"/>
+        </w:rPr>
+        <w:t>Quyền admin quản lí toàn bộ : tài khoản , bài viết, chủ đề.</w:t>
+      </w:r>
+    </w:p>
+    <w:p>
+      <w:pPr>
+        <w:pStyle w:val="ListParagraph"/>
+        <w:numPr>
+          <w:ilvl w:val="0"/>
+          <w:numId w:val="2"/>
+        </w:numPr>
+        <w:spacing w:after="0" w:line="276" w:lineRule="auto"/>
+        <w:rPr>
+          <w:sz w:val="28"/>
+        </w:rPr>
+      </w:pPr>
+      <w:r>
+        <w:rPr>
+          <w:sz w:val="28"/>
+        </w:rPr>
+        <w:t>Quyền tác giả chỉ được phép quản lí bài viết và thêm bài viết.</w:t>
+      </w:r>
+    </w:p>
+    <w:p>
+      <w:pPr>
+        <w:pStyle w:val="ListParagraph"/>
+        <w:numPr>
+          <w:ilvl w:val="0"/>
+          <w:numId w:val="2"/>
+        </w:numPr>
+        <w:spacing w:after="0" w:line="276" w:lineRule="auto"/>
+        <w:rPr>
+          <w:sz w:val="28"/>
+        </w:rPr>
+      </w:pPr>
+      <w:r>
+        <w:rPr>
+          <w:sz w:val="28"/>
+        </w:rPr>
+        <w:t>Quyền người dùng không truy cập được trang Admin.</w:t>
+      </w:r>
+    </w:p>
+    <w:p>
+      <w:pPr>
         <w:rPr>
           <w:sz w:val="28"/>
         </w:rPr>

</xml_diff>